<commit_message>
query NYT and NY Post for data
</commit_message>
<xml_diff>
--- a/proposal/Project Proposal.docx
+++ b/proposal/Project Proposal.docx
@@ -183,7 +183,19 @@
         <w:rPr>
           <w:bCs/>
         </w:rPr>
-        <w:t xml:space="preserve"> raised the use of SHSAT </w:t>
+        <w:t xml:space="preserve"> raised </w:t>
+      </w:r>
+      <w:r>
+        <w:rPr>
+          <w:bCs/>
+        </w:rPr>
+        <w:t>as the</w:t>
+      </w:r>
+      <w:r>
+        <w:rPr>
+          <w:bCs/>
+        </w:rPr>
+        <w:t xml:space="preserve"> use of SHSAT </w:t>
       </w:r>
       <w:r>
         <w:rPr>
@@ -207,7 +219,19 @@
         <w:rPr>
           <w:bCs/>
         </w:rPr>
-        <w:t xml:space="preserve">, while disproportionately </w:t>
+        <w:t xml:space="preserve">, </w:t>
+      </w:r>
+      <w:r>
+        <w:rPr>
+          <w:bCs/>
+        </w:rPr>
+        <w:t xml:space="preserve">in specialized high schools </w:t>
+      </w:r>
+      <w:r>
+        <w:rPr>
+          <w:bCs/>
+        </w:rPr>
+        <w:t xml:space="preserve">while disproportionately </w:t>
       </w:r>
       <w:r>
         <w:rPr>
@@ -418,35 +442,7 @@
         <w:rPr>
           <w:bCs/>
         </w:rPr>
-        <w:t xml:space="preserve">The proposal led to heated </w:t>
-      </w:r>
-      <w:proofErr w:type="gramStart"/>
-      <w:r>
-        <w:rPr>
-          <w:bCs/>
-        </w:rPr>
-        <w:t>debated</w:t>
-      </w:r>
-      <w:proofErr w:type="gramEnd"/>
-      <w:r>
-        <w:rPr>
-          <w:bCs/>
-        </w:rPr>
-        <w:t xml:space="preserve"> and was widely covered </w:t>
-      </w:r>
-      <w:proofErr w:type="gramStart"/>
-      <w:r>
-        <w:rPr>
-          <w:bCs/>
-        </w:rPr>
-        <w:t>on</w:t>
-      </w:r>
-      <w:proofErr w:type="gramEnd"/>
-      <w:r>
-        <w:rPr>
-          <w:bCs/>
-        </w:rPr>
-        <w:t xml:space="preserve"> news cycles</w:t>
+        <w:t>The proposal led to heated debated and was widely covered on news cycles</w:t>
       </w:r>
       <w:r>
         <w:rPr>
@@ -742,27 +738,13 @@
         <w:rPr>
           <w:bCs/>
         </w:rPr>
-        <w:t xml:space="preserve">the main </w:t>
-      </w:r>
-      <w:proofErr w:type="gramStart"/>
-      <w:r>
-        <w:rPr>
-          <w:bCs/>
-        </w:rPr>
-        <w:t>methods</w:t>
-      </w:r>
-      <w:r>
-        <w:rPr>
-          <w:bCs/>
-        </w:rPr>
-        <w:t>,</w:t>
-      </w:r>
-      <w:proofErr w:type="gramEnd"/>
-      <w:r>
-        <w:rPr>
-          <w:bCs/>
-        </w:rPr>
-        <w:t xml:space="preserve"> I </w:t>
+        <w:t>the main methods</w:t>
+      </w:r>
+      <w:r>
+        <w:rPr>
+          <w:bCs/>
+        </w:rPr>
+        <w:t xml:space="preserve">, I </w:t>
       </w:r>
       <w:r>
         <w:rPr>
@@ -848,21 +830,7 @@
         <w:rPr>
           <w:bCs/>
         </w:rPr>
-        <w:t xml:space="preserve">. Results from these methods will be compared to assess </w:t>
-      </w:r>
-      <w:proofErr w:type="gramStart"/>
-      <w:r>
-        <w:rPr>
-          <w:bCs/>
-        </w:rPr>
-        <w:t>overall consensus</w:t>
-      </w:r>
-      <w:proofErr w:type="gramEnd"/>
-      <w:r>
-        <w:rPr>
-          <w:bCs/>
-        </w:rPr>
-        <w:t>.</w:t>
+        <w:t>. Results from these methods will be compared to assess overall consensus.</w:t>
       </w:r>
     </w:p>
     <w:p>
@@ -962,21 +930,7 @@
         <w:rPr>
           <w:bCs/>
         </w:rPr>
-        <w:t xml:space="preserve">Given its controversial nature and the </w:t>
-      </w:r>
-      <w:proofErr w:type="gramStart"/>
-      <w:r>
-        <w:rPr>
-          <w:bCs/>
-        </w:rPr>
-        <w:t>effects</w:t>
-      </w:r>
-      <w:proofErr w:type="gramEnd"/>
-      <w:r>
-        <w:rPr>
-          <w:bCs/>
-        </w:rPr>
-        <w:t xml:space="preserve"> it may have on public opinion of policy makers, I also suspect that we </w:t>
+        <w:t xml:space="preserve">Given its controversial nature and the effects it may have on public opinion of policy makers, I also suspect that we </w:t>
       </w:r>
       <w:r>
         <w:rPr>
@@ -1127,7 +1081,6 @@
         <w:rPr>
           <w:rFonts w:ascii="Aptos" w:hAnsi="Aptos"/>
         </w:rPr>
-        <w:lastRenderedPageBreak/>
         <w:t xml:space="preserve">Taylor, J. (2019). FAIRNESS TO GIFTED GIRLS: ADMISSIONS TO NEW YORK CITY’S ELITE PUBLIC HIGH SCHOOLS. </w:t>
       </w:r>
       <w:r>
@@ -1884,6 +1837,7 @@
   <w:style w:type="character" w:default="1" w:styleId="DefaultParagraphFont">
     <w:name w:val="Default Paragraph Font"/>
     <w:uiPriority w:val="1"/>
+    <w:semiHidden/>
     <w:unhideWhenUsed/>
   </w:style>
   <w:style w:type="table" w:default="1" w:styleId="TableNormal">

</xml_diff>

<commit_message>
experimenting with bootstrap resampling and different time models
</commit_message>
<xml_diff>
--- a/proposal/Project Proposal.docx
+++ b/proposal/Project Proposal.docx
@@ -116,7 +116,19 @@
         <w:rPr>
           <w:bCs/>
         </w:rPr>
-        <w:t xml:space="preserve">. Proponents of the SHSAT have favored it as objective and centered on meritocracy while </w:t>
+        <w:t>. Proponents of the SHSAT have favored it as objective and centered on meritocracy</w:t>
+      </w:r>
+      <w:r>
+        <w:rPr>
+          <w:bCs/>
+        </w:rPr>
+        <w:t>,</w:t>
+      </w:r>
+      <w:r>
+        <w:rPr>
+          <w:bCs/>
+        </w:rPr>
+        <w:t xml:space="preserve"> while </w:t>
       </w:r>
       <w:r>
         <w:rPr>
@@ -225,7 +237,19 @@
         <w:rPr>
           <w:bCs/>
         </w:rPr>
-        <w:t xml:space="preserve">in specialized high schools </w:t>
+        <w:t>in specialized high schools</w:t>
+      </w:r>
+      <w:r>
+        <w:rPr>
+          <w:bCs/>
+        </w:rPr>
+        <w:t>,</w:t>
+      </w:r>
+      <w:r>
+        <w:rPr>
+          <w:bCs/>
+        </w:rPr>
+        <w:t xml:space="preserve"> </w:t>
       </w:r>
       <w:r>
         <w:rPr>
@@ -388,13 +412,37 @@
         <w:rPr>
           <w:bCs/>
         </w:rPr>
-        <w:t xml:space="preserve">middle school ranks and performance on statewide standardized tests while </w:t>
-      </w:r>
-      <w:r>
-        <w:rPr>
-          <w:bCs/>
-        </w:rPr>
-        <w:t>also implementing  program that would reserve 20% of the seats for low-income students</w:t>
+        <w:t>middle school ranks and performance on statewide standardized tests</w:t>
+      </w:r>
+      <w:r>
+        <w:rPr>
+          <w:bCs/>
+        </w:rPr>
+        <w:t>,</w:t>
+      </w:r>
+      <w:r>
+        <w:rPr>
+          <w:bCs/>
+        </w:rPr>
+        <w:t xml:space="preserve"> while </w:t>
+      </w:r>
+      <w:r>
+        <w:rPr>
+          <w:bCs/>
+        </w:rPr>
+        <w:t xml:space="preserve">also implementing </w:t>
+      </w:r>
+      <w:r>
+        <w:rPr>
+          <w:bCs/>
+        </w:rPr>
+        <w:t xml:space="preserve">a </w:t>
+      </w:r>
+      <w:r>
+        <w:rPr>
+          <w:bCs/>
+        </w:rPr>
+        <w:t>program that would reserve 20% of the seats for low-income students</w:t>
       </w:r>
       <w:r>
         <w:rPr>
@@ -442,7 +490,13 @@
         <w:rPr>
           <w:bCs/>
         </w:rPr>
-        <w:t>The proposal led to heated debated and was widely covered on news cycles</w:t>
+        <w:t>The proposal led to heated debate and was widely covered on news cycles</w:t>
+      </w:r>
+      <w:r>
+        <w:rPr>
+          <w:bCs/>
+        </w:rPr>
+        <w:t>,</w:t>
       </w:r>
       <w:r>
         <w:rPr>
@@ -491,31 +545,7 @@
         <w:rPr>
           <w:bCs/>
         </w:rPr>
-        <w:t xml:space="preserve">Conduct sentiment analysis on </w:t>
-      </w:r>
-      <w:r>
-        <w:rPr>
-          <w:bCs/>
-        </w:rPr>
-        <w:t xml:space="preserve">headlines related to NYC SHSAT controversy to evaluate public opinion </w:t>
-      </w:r>
-      <w:r>
-        <w:rPr>
-          <w:bCs/>
-        </w:rPr>
-        <w:t xml:space="preserve">over the issue, with a specific focus </w:t>
-      </w:r>
-      <w:r>
-        <w:rPr>
-          <w:bCs/>
-        </w:rPr>
-        <w:t xml:space="preserve">on examining </w:t>
-      </w:r>
-      <w:r>
-        <w:rPr>
-          <w:bCs/>
-        </w:rPr>
-        <w:t>understandings of fairness</w:t>
+        <w:t>Examine how semantic associations with the SHSAT have fluctuated over time as dialogue has increased its association with topics surrounding diversity, equity, inclusion, race, and meritocracy</w:t>
       </w:r>
     </w:p>
     <w:p>
@@ -533,13 +563,73 @@
         <w:rPr>
           <w:bCs/>
         </w:rPr>
-        <w:t xml:space="preserve">Examine changes in public opinion around </w:t>
-      </w:r>
-      <w:r>
-        <w:rPr>
-          <w:bCs/>
-        </w:rPr>
-        <w:t>SHSAT over time, between 2018 to Present, especially given recent administrative changes</w:t>
+        <w:t xml:space="preserve">Conduct sentiment analysis on </w:t>
+      </w:r>
+      <w:r>
+        <w:rPr>
+          <w:bCs/>
+        </w:rPr>
+        <w:t>headlines related to NYC</w:t>
+      </w:r>
+      <w:r>
+        <w:rPr>
+          <w:bCs/>
+        </w:rPr>
+        <w:t>’s</w:t>
+      </w:r>
+      <w:r>
+        <w:rPr>
+          <w:bCs/>
+        </w:rPr>
+        <w:t xml:space="preserve"> SHSAT </w:t>
+      </w:r>
+      <w:r>
+        <w:rPr>
+          <w:bCs/>
+        </w:rPr>
+        <w:t>practice</w:t>
+      </w:r>
+      <w:r>
+        <w:rPr>
+          <w:bCs/>
+        </w:rPr>
+        <w:t xml:space="preserve"> to evaluate public opinion </w:t>
+      </w:r>
+      <w:r>
+        <w:rPr>
+          <w:bCs/>
+        </w:rPr>
+        <w:t xml:space="preserve">over the issue, with a specific focus </w:t>
+      </w:r>
+      <w:r>
+        <w:rPr>
+          <w:bCs/>
+        </w:rPr>
+        <w:t xml:space="preserve">on </w:t>
+      </w:r>
+      <w:r>
+        <w:rPr>
+          <w:bCs/>
+        </w:rPr>
+        <w:t>examining</w:t>
+      </w:r>
+      <w:r>
+        <w:rPr>
+          <w:bCs/>
+        </w:rPr>
+        <w:t xml:space="preserve"> changes in public opinion around </w:t>
+      </w:r>
+      <w:r>
+        <w:rPr>
+          <w:bCs/>
+        </w:rPr>
+        <w:t xml:space="preserve">SHSAT over time, </w:t>
+      </w:r>
+      <w:r>
+        <w:rPr>
+          <w:bCs/>
+        </w:rPr>
+        <w:t>both before and after the renewed controversy</w:t>
       </w:r>
     </w:p>
     <w:p>
@@ -580,7 +670,7 @@
         <w:rPr>
           <w:bCs/>
         </w:rPr>
-        <w:t xml:space="preserve"> headlines between 2018-Present </w:t>
+        <w:t xml:space="preserve"> headlines </w:t>
       </w:r>
       <w:r>
         <w:rPr>
@@ -604,7 +694,31 @@
         <w:rPr>
           <w:bCs/>
         </w:rPr>
-        <w:t xml:space="preserve"> of my scraping on NY-located newspapers, namely the New York Times,</w:t>
+        <w:t xml:space="preserve"> of my scraping on NY</w:t>
+      </w:r>
+      <w:r>
+        <w:rPr>
+          <w:bCs/>
+        </w:rPr>
+        <w:t>C</w:t>
+      </w:r>
+      <w:r>
+        <w:rPr>
+          <w:bCs/>
+        </w:rPr>
+        <w:t>-loca</w:t>
+      </w:r>
+      <w:r>
+        <w:rPr>
+          <w:bCs/>
+        </w:rPr>
+        <w:t>l</w:t>
+      </w:r>
+      <w:r>
+        <w:rPr>
+          <w:bCs/>
+        </w:rPr>
+        <w:t xml:space="preserve"> newspapers, namely the New York Times,</w:t>
       </w:r>
       <w:r>
         <w:rPr>
@@ -640,13 +754,64 @@
         <w:rPr>
           <w:bCs/>
         </w:rPr>
-        <w:t>, Chalkbeat, and the Gotham Gazette</w:t>
-      </w:r>
-      <w:r>
-        <w:rPr>
-          <w:bCs/>
-        </w:rPr>
-        <w:t xml:space="preserve"> given the localized relevance of the issue</w:t>
+        <w:t xml:space="preserve">, Chalkbeat, </w:t>
+      </w:r>
+      <w:proofErr w:type="spellStart"/>
+      <w:r>
+        <w:rPr>
+          <w:bCs/>
+        </w:rPr>
+        <w:t>amNY</w:t>
+      </w:r>
+      <w:proofErr w:type="spellEnd"/>
+      <w:r>
+        <w:rPr>
+          <w:bCs/>
+        </w:rPr>
+        <w:t xml:space="preserve">, Spectrum NY 1, the </w:t>
+      </w:r>
+      <w:r>
+        <w:rPr>
+          <w:bCs/>
+        </w:rPr>
+        <w:lastRenderedPageBreak/>
+        <w:t xml:space="preserve">Brooklyn Daily Eagle, </w:t>
+      </w:r>
+      <w:r>
+        <w:rPr>
+          <w:bCs/>
+        </w:rPr>
+        <w:t>and</w:t>
+      </w:r>
+      <w:r>
+        <w:rPr>
+          <w:bCs/>
+        </w:rPr>
+        <w:t xml:space="preserve"> the Gotham</w:t>
+      </w:r>
+      <w:r>
+        <w:rPr>
+          <w:bCs/>
+        </w:rPr>
+        <w:t xml:space="preserve"> Gazette</w:t>
+      </w:r>
+      <w:r>
+        <w:rPr>
+          <w:bCs/>
+        </w:rPr>
+        <w:t>,</w:t>
+      </w:r>
+      <w:r>
+        <w:rPr>
+          <w:bCs/>
+        </w:rPr>
+        <w:t xml:space="preserve"> </w:t>
+      </w:r>
+      <w:r>
+        <w:rPr>
+          <w:bCs/>
+        </w:rPr>
+        <w:t>given the localized relevance of the issue</w:t>
       </w:r>
       <w:r>
         <w:rPr>
@@ -676,14 +841,7 @@
         <w:rPr>
           <w:bCs/>
         </w:rPr>
-        <w:t xml:space="preserve">the Atlantic, </w:t>
-      </w:r>
-      <w:r>
-        <w:rPr>
-          <w:bCs/>
-        </w:rPr>
-        <w:lastRenderedPageBreak/>
-        <w:t xml:space="preserve">PBS, Vox, etc. </w:t>
+        <w:t xml:space="preserve">the Atlantic, PBS, Vox, etc. </w:t>
       </w:r>
       <w:r>
         <w:rPr>
@@ -707,7 +865,19 @@
         <w:rPr>
           <w:bCs/>
         </w:rPr>
-        <w:t>querying, for others, I will likely have to develop a web scraping pipeline.</w:t>
+        <w:t>querying, for others, I will develop web scraping pipeline</w:t>
+      </w:r>
+      <w:r>
+        <w:rPr>
+          <w:bCs/>
+        </w:rPr>
+        <w:t>s</w:t>
+      </w:r>
+      <w:r>
+        <w:rPr>
+          <w:bCs/>
+        </w:rPr>
+        <w:t>.</w:t>
       </w:r>
       <w:r>
         <w:rPr>
@@ -738,222 +908,446 @@
         <w:rPr>
           <w:bCs/>
         </w:rPr>
-        <w:t>the main methods</w:t>
-      </w:r>
-      <w:r>
-        <w:rPr>
-          <w:bCs/>
-        </w:rPr>
-        <w:t xml:space="preserve">, I </w:t>
-      </w:r>
-      <w:r>
-        <w:rPr>
-          <w:bCs/>
-        </w:rPr>
-        <w:t xml:space="preserve">will utilize include text preprocessing (e.g. tokenization, TF-IDF, </w:t>
-      </w:r>
-      <w:r>
-        <w:rPr>
-          <w:bCs/>
-        </w:rPr>
-        <w:t>stemming, etc.</w:t>
-      </w:r>
-      <w:r>
-        <w:rPr>
-          <w:bCs/>
-        </w:rPr>
-        <w:t>)</w:t>
-      </w:r>
-      <w:r>
-        <w:rPr>
-          <w:bCs/>
-        </w:rPr>
-        <w:t xml:space="preserve"> as well as sentiment analysis. </w:t>
-      </w:r>
-      <w:r>
-        <w:rPr>
-          <w:bCs/>
-        </w:rPr>
-        <w:t>For sentiment analysis, I will compare results from dictionary-based methods, using sentiment dictionaries such as VADER</w:t>
-      </w:r>
-      <w:r>
-        <w:rPr>
-          <w:bCs/>
-        </w:rPr>
-        <w:t xml:space="preserve">, the </w:t>
-      </w:r>
-      <w:proofErr w:type="spellStart"/>
-      <w:r>
-        <w:rPr>
-          <w:bCs/>
-        </w:rPr>
-        <w:t>Lexicoder</w:t>
-      </w:r>
-      <w:proofErr w:type="spellEnd"/>
-      <w:r>
-        <w:rPr>
-          <w:bCs/>
-        </w:rPr>
-        <w:t xml:space="preserve"> Sentiment Dictionary</w:t>
-      </w:r>
-      <w:r>
-        <w:rPr>
-          <w:bCs/>
-        </w:rPr>
-        <w:t>, and the Moral Foundations Dictionary</w:t>
-      </w:r>
-      <w:r>
-        <w:rPr>
-          <w:bCs/>
-        </w:rPr>
-        <w:t xml:space="preserve"> (for Fairness)</w:t>
-      </w:r>
-      <w:r>
-        <w:rPr>
-          <w:bCs/>
-        </w:rPr>
-        <w:t xml:space="preserve">, to off-the-shelf </w:t>
-      </w:r>
-      <w:r>
-        <w:rPr>
-          <w:bCs/>
-        </w:rPr>
-        <w:t>classifiers</w:t>
-      </w:r>
-      <w:r>
-        <w:rPr>
-          <w:bCs/>
-        </w:rPr>
-        <w:t xml:space="preserve"> such as the Google Perspective API</w:t>
-      </w:r>
-      <w:r>
-        <w:rPr>
-          <w:bCs/>
-        </w:rPr>
-        <w:t>. Results from these methods will be compared to assess overall consensus.</w:t>
+        <w:t xml:space="preserve">for the analysis, I will </w:t>
+      </w:r>
+      <w:r>
+        <w:rPr>
+          <w:bCs/>
+        </w:rPr>
+        <w:t>utilize</w:t>
+      </w:r>
+      <w:r>
+        <w:rPr>
+          <w:bCs/>
+        </w:rPr>
+        <w:t xml:space="preserve"> word embeddings to see how </w:t>
+      </w:r>
+      <w:r>
+        <w:rPr>
+          <w:bCs/>
+        </w:rPr>
+        <w:t xml:space="preserve">understandings and </w:t>
+      </w:r>
+      <w:r>
+        <w:rPr>
+          <w:bCs/>
+        </w:rPr>
+        <w:t xml:space="preserve">semantic </w:t>
+      </w:r>
+      <w:r>
+        <w:rPr>
+          <w:bCs/>
+        </w:rPr>
+        <w:t>associations</w:t>
+      </w:r>
+      <w:r>
+        <w:rPr>
+          <w:bCs/>
+        </w:rPr>
+        <w:t xml:space="preserve"> with the SHSAT have changed over time. I’m specifically </w:t>
+      </w:r>
+      <w:r>
+        <w:rPr>
+          <w:bCs/>
+        </w:rPr>
+        <w:t xml:space="preserve">interested in examining if words such as “SHSAT,” “exam,” </w:t>
+      </w:r>
+      <w:r>
+        <w:rPr>
+          <w:bCs/>
+        </w:rPr>
+        <w:t>“high school”, etc. become closer to words associated with DEI over time, i.e.</w:t>
+      </w:r>
+      <w:r>
+        <w:rPr>
+          <w:bCs/>
+        </w:rPr>
+        <w:t>,</w:t>
+      </w:r>
+      <w:r>
+        <w:rPr>
+          <w:bCs/>
+        </w:rPr>
+        <w:t xml:space="preserve"> “equity,” “race,” “</w:t>
+      </w:r>
+      <w:r>
+        <w:rPr>
+          <w:bCs/>
+        </w:rPr>
+        <w:t>access,” etc</w:t>
+      </w:r>
+      <w:r>
+        <w:rPr>
+          <w:bCs/>
+        </w:rPr>
+        <w:t xml:space="preserve">. </w:t>
+      </w:r>
+      <w:r>
+        <w:rPr>
+          <w:bCs/>
+        </w:rPr>
+        <w:t>Simultaneously</w:t>
+      </w:r>
+      <w:r>
+        <w:rPr>
+          <w:bCs/>
+        </w:rPr>
+        <w:t xml:space="preserve">, I’m </w:t>
+      </w:r>
+      <w:r>
+        <w:rPr>
+          <w:bCs/>
+        </w:rPr>
+        <w:t>interested</w:t>
+      </w:r>
+      <w:r>
+        <w:rPr>
+          <w:bCs/>
+        </w:rPr>
+        <w:t xml:space="preserve"> in examining </w:t>
+      </w:r>
+      <w:r>
+        <w:rPr>
+          <w:bCs/>
+        </w:rPr>
+        <w:t xml:space="preserve">how the relationship between the exam and the concept of “merit” has fluctuated, given alternative arguments from opponents. </w:t>
+      </w:r>
+      <w:r>
+        <w:rPr>
+          <w:bCs/>
+        </w:rPr>
+        <w:t>In this case, I may train my own word embeddings (given that the SHSAT is likely not in any existing model) but I will compare results with existing pre-trained models for</w:t>
+      </w:r>
+      <w:r>
+        <w:rPr>
+          <w:bCs/>
+        </w:rPr>
+        <w:t xml:space="preserve"> broader words (i.e. exam).</w:t>
       </w:r>
     </w:p>
     <w:p>
       <w:pPr>
         <w:rPr>
-          <w:b/>
-          <w:bCs/>
-        </w:rPr>
-      </w:pPr>
-      <w:r>
-        <w:rPr>
-          <w:b/>
-          <w:bCs/>
-        </w:rPr>
-        <w:t>Definition of Success</w:t>
+          <w:bCs/>
+        </w:rPr>
+      </w:pPr>
+      <w:r>
+        <w:rPr>
+          <w:bCs/>
+        </w:rPr>
+        <w:t xml:space="preserve">In addition to word embeddings, I will also conduct a sentiment analysis to </w:t>
+      </w:r>
+      <w:r>
+        <w:rPr>
+          <w:bCs/>
+        </w:rPr>
+        <w:t>measure how sentiments about the SHSAT</w:t>
+      </w:r>
+      <w:r>
+        <w:rPr>
+          <w:bCs/>
+        </w:rPr>
+        <w:t xml:space="preserve"> and its related controversy are changing over time. </w:t>
+      </w:r>
+      <w:r>
+        <w:rPr>
+          <w:bCs/>
+        </w:rPr>
+        <w:t xml:space="preserve">For sentiment analysis, I will </w:t>
+      </w:r>
+      <w:r>
+        <w:rPr>
+          <w:bCs/>
+        </w:rPr>
+        <w:t xml:space="preserve">utilize </w:t>
+      </w:r>
+      <w:r>
+        <w:rPr>
+          <w:bCs/>
+        </w:rPr>
+        <w:t>dictionary-based methods, using sentiment dictionaries such as VADER</w:t>
+      </w:r>
+      <w:r>
+        <w:rPr>
+          <w:bCs/>
+        </w:rPr>
+        <w:t>,</w:t>
+      </w:r>
+      <w:r>
+        <w:rPr>
+          <w:bCs/>
+        </w:rPr>
+        <w:t xml:space="preserve"> along with </w:t>
+      </w:r>
+      <w:r>
+        <w:rPr>
+          <w:bCs/>
+        </w:rPr>
+        <w:t xml:space="preserve">off-the-shelf </w:t>
+      </w:r>
+      <w:r>
+        <w:rPr>
+          <w:bCs/>
+        </w:rPr>
+        <w:t>classifiers</w:t>
+      </w:r>
+      <w:r>
+        <w:rPr>
+          <w:bCs/>
+        </w:rPr>
+        <w:t>,</w:t>
+      </w:r>
+      <w:r>
+        <w:rPr>
+          <w:bCs/>
+        </w:rPr>
+        <w:t xml:space="preserve"> such as the Google Perspective API</w:t>
+      </w:r>
+      <w:r>
+        <w:rPr>
+          <w:bCs/>
+        </w:rPr>
+        <w:t>. Results from these methods will be compared to assess overall consensu</w:t>
+      </w:r>
+      <w:r>
+        <w:rPr>
+          <w:bCs/>
+        </w:rPr>
+        <w:t xml:space="preserve">s and I will leverage findings to </w:t>
+      </w:r>
+      <w:r>
+        <w:rPr>
+          <w:bCs/>
+        </w:rPr>
+        <w:t>understand</w:t>
+      </w:r>
+      <w:r>
+        <w:rPr>
+          <w:bCs/>
+        </w:rPr>
+        <w:t xml:space="preserve"> how sentiment towards the SHSAT has changed </w:t>
+      </w:r>
+      <w:r>
+        <w:rPr>
+          <w:bCs/>
+        </w:rPr>
+        <w:t xml:space="preserve">as the semantic associations of the SHSAT </w:t>
+      </w:r>
+      <w:r>
+        <w:rPr>
+          <w:bCs/>
+        </w:rPr>
+        <w:t>evolves</w:t>
+      </w:r>
+      <w:r>
+        <w:rPr>
+          <w:bCs/>
+        </w:rPr>
+        <w:t>.</w:t>
       </w:r>
     </w:p>
     <w:p>
       <w:pPr>
         <w:rPr>
-          <w:bCs/>
-        </w:rPr>
-      </w:pPr>
-      <w:r>
-        <w:rPr>
-          <w:bCs/>
-        </w:rPr>
-        <w:t>A successful project in this case would</w:t>
-      </w:r>
-      <w:r>
-        <w:rPr>
-          <w:bCs/>
-        </w:rPr>
-        <w:t xml:space="preserve"> allow us to identify </w:t>
-      </w:r>
-      <w:r>
-        <w:rPr>
-          <w:bCs/>
-        </w:rPr>
-        <w:t xml:space="preserve">the overall public sentiment towards SHSAT and allow us to evaluate </w:t>
-      </w:r>
-      <w:r>
-        <w:rPr>
-          <w:bCs/>
-        </w:rPr>
-        <w:t xml:space="preserve">if </w:t>
-      </w:r>
-      <w:r>
-        <w:rPr>
-          <w:bCs/>
-        </w:rPr>
-        <w:t xml:space="preserve">sentiments changed over time. </w:t>
-      </w:r>
-      <w:r>
-        <w:rPr>
-          <w:bCs/>
-        </w:rPr>
-        <w:t xml:space="preserve">In this case, I suspect </w:t>
-      </w:r>
-      <w:r>
-        <w:rPr>
-          <w:bCs/>
-        </w:rPr>
-        <w:t>that sentiments may shift drastically</w:t>
-      </w:r>
-      <w:r>
-        <w:rPr>
-          <w:bCs/>
-        </w:rPr>
-        <w:t xml:space="preserve"> over time</w:t>
-      </w:r>
-      <w:r>
-        <w:rPr>
-          <w:bCs/>
-        </w:rPr>
-        <w:t xml:space="preserve">, given changes in </w:t>
-      </w:r>
-      <w:r>
-        <w:rPr>
-          <w:bCs/>
-        </w:rPr>
-        <w:t>administration</w:t>
-      </w:r>
-      <w:r>
-        <w:rPr>
-          <w:bCs/>
-        </w:rPr>
-        <w:t xml:space="preserve"> attitudes towards </w:t>
-      </w:r>
-      <w:r>
-        <w:rPr>
-          <w:bCs/>
-        </w:rPr>
-        <w:t xml:space="preserve">discourse surrounding diversity, equity, and inclusion. </w:t>
-      </w:r>
-      <w:r>
-        <w:rPr>
-          <w:bCs/>
-        </w:rPr>
-        <w:t xml:space="preserve">Given its controversial nature and the effects it may have on public opinion of policy makers, I also suspect that we </w:t>
-      </w:r>
-      <w:r>
-        <w:rPr>
-          <w:bCs/>
-        </w:rPr>
-        <w:t xml:space="preserve">may observe spikes in news coverage </w:t>
-      </w:r>
-      <w:r>
-        <w:rPr>
-          <w:bCs/>
-        </w:rPr>
-        <w:t xml:space="preserve">around mayoral elections. I also suspect increases in inflammatory language, with higher negative sentiment scores. </w:t>
-      </w:r>
-      <w:r>
-        <w:rPr>
-          <w:bCs/>
-        </w:rPr>
-        <w:t>Given the controversy, I would be surprised to observe neutral or low polarity sentiment scores.</w:t>
+          <w:b/>
+          <w:bCs/>
+        </w:rPr>
+      </w:pPr>
+      <w:r>
+        <w:rPr>
+          <w:b/>
+          <w:bCs/>
+        </w:rPr>
+        <w:t>Definition of Success</w:t>
       </w:r>
     </w:p>
     <w:p>
       <w:pPr>
         <w:rPr>
+          <w:bCs/>
+        </w:rPr>
+      </w:pPr>
+      <w:r>
+        <w:rPr>
+          <w:bCs/>
+        </w:rPr>
+        <w:t>A successful project in this case would</w:t>
+      </w:r>
+      <w:r>
+        <w:rPr>
+          <w:bCs/>
+        </w:rPr>
+        <w:t xml:space="preserve"> allow us to identify </w:t>
+      </w:r>
+      <w:r>
+        <w:rPr>
+          <w:bCs/>
+        </w:rPr>
+        <w:t>(1)</w:t>
+      </w:r>
+      <w:r>
+        <w:rPr>
+          <w:bCs/>
+        </w:rPr>
+        <w:t>changes in the semantic associations with the SHSAT and (2) how</w:t>
+      </w:r>
+      <w:r>
+        <w:rPr>
+          <w:bCs/>
+        </w:rPr>
+        <w:t xml:space="preserve"> public sentiment towards SHSAT </w:t>
+      </w:r>
+      <w:r>
+        <w:rPr>
+          <w:bCs/>
+        </w:rPr>
+        <w:t>has shifted</w:t>
+      </w:r>
+      <w:r>
+        <w:rPr>
+          <w:bCs/>
+        </w:rPr>
+        <w:t xml:space="preserve">. </w:t>
+      </w:r>
+      <w:r>
+        <w:rPr>
+          <w:bCs/>
+        </w:rPr>
+        <w:t>Given</w:t>
+      </w:r>
+      <w:r>
+        <w:rPr>
+          <w:bCs/>
+        </w:rPr>
+        <w:t xml:space="preserve"> the discourse around the SHSAT, I suspect that the semantic associations between the SHSAT and DEI-related words will increase over time</w:t>
+      </w:r>
+      <w:r>
+        <w:rPr>
+          <w:bCs/>
+        </w:rPr>
+        <w:t>, along with language around “merit”, “equal”, and “discrimination.”</w:t>
+      </w:r>
+    </w:p>
+    <w:p>
+      <w:pPr>
+        <w:rPr>
+          <w:bCs/>
+        </w:rPr>
+      </w:pPr>
+      <w:r>
+        <w:rPr>
+          <w:bCs/>
+        </w:rPr>
+        <w:t xml:space="preserve">I </w:t>
+      </w:r>
+      <w:r>
+        <w:rPr>
+          <w:bCs/>
+        </w:rPr>
+        <w:t xml:space="preserve">further </w:t>
+      </w:r>
+      <w:r>
+        <w:rPr>
+          <w:bCs/>
+        </w:rPr>
+        <w:t xml:space="preserve">suspect </w:t>
+      </w:r>
+      <w:r>
+        <w:rPr>
+          <w:bCs/>
+        </w:rPr>
+        <w:t>that sentiments may shift drastically</w:t>
+      </w:r>
+      <w:r>
+        <w:rPr>
+          <w:bCs/>
+        </w:rPr>
+        <w:t xml:space="preserve"> over time</w:t>
+      </w:r>
+      <w:r>
+        <w:rPr>
+          <w:bCs/>
+        </w:rPr>
+        <w:t xml:space="preserve">, given changes in </w:t>
+      </w:r>
+      <w:r>
+        <w:rPr>
+          <w:bCs/>
+        </w:rPr>
+        <w:t>administration</w:t>
+      </w:r>
+      <w:r>
+        <w:rPr>
+          <w:bCs/>
+        </w:rPr>
+        <w:t xml:space="preserve"> attitudes towards </w:t>
+      </w:r>
+      <w:r>
+        <w:rPr>
+          <w:bCs/>
+        </w:rPr>
+        <w:t xml:space="preserve">discourse surrounding diversity, equity, and inclusion. </w:t>
+      </w:r>
+      <w:r>
+        <w:rPr>
+          <w:bCs/>
+        </w:rPr>
+        <w:t xml:space="preserve">Given its controversial nature and the </w:t>
+      </w:r>
+      <w:r>
+        <w:rPr>
+          <w:bCs/>
+        </w:rPr>
+        <w:t>effects</w:t>
+      </w:r>
+      <w:r>
+        <w:rPr>
+          <w:bCs/>
+        </w:rPr>
+        <w:t xml:space="preserve"> it may have on public opinion of </w:t>
+      </w:r>
+      <w:r>
+        <w:rPr>
+          <w:bCs/>
+        </w:rPr>
+        <w:t>policymakers</w:t>
+      </w:r>
+      <w:r>
+        <w:rPr>
+          <w:bCs/>
+        </w:rPr>
+        <w:t xml:space="preserve">, I </w:t>
+      </w:r>
+      <w:r>
+        <w:rPr>
+          <w:bCs/>
+        </w:rPr>
+        <w:t xml:space="preserve">also suspect increases in inflammatory language, with higher negative sentiment scores. </w:t>
+      </w:r>
+      <w:r>
+        <w:rPr>
+          <w:bCs/>
+        </w:rPr>
+        <w:t>Given the controversy, I would be surprised to observe neutral or low polarity sentiment scores.</w:t>
+      </w:r>
+    </w:p>
+    <w:p>
+      <w:pPr>
+        <w:rPr>
+          <w:bCs/>
+        </w:rPr>
+      </w:pPr>
+    </w:p>
+    <w:p>
+      <w:pPr>
+        <w:rPr>
+          <w:bCs/>
+        </w:rPr>
+      </w:pPr>
+    </w:p>
+    <w:p>
+      <w:pPr>
+        <w:rPr>
           <w:b/>
         </w:rPr>
       </w:pPr>
@@ -961,6 +1355,7 @@
         <w:rPr>
           <w:b/>
         </w:rPr>
+        <w:lastRenderedPageBreak/>
         <w:t>References</w:t>
       </w:r>
     </w:p>

</xml_diff>